<commit_message>
Tweaks to the GDD
Added some points about platform and Munch to the GDD.
</commit_message>
<xml_diff>
--- a/Gamedesign_document_gruppe23_v1.docx
+++ b/Gamedesign_document_gruppe23_v1.docx
@@ -76,40 +76,19 @@
           <w:lang w:val="en-US"/>
         </w:rPr>
       </w:pPr>
-      <w:proofErr w:type="spellStart"/>
-      <w:r>
-        <w:rPr>
-          <w:lang w:val="en-US"/>
-        </w:rPr>
-        <w:t>Christoffer</w:t>
-      </w:r>
-      <w:proofErr w:type="spellEnd"/>
-      <w:r>
-        <w:rPr>
-          <w:lang w:val="en-US"/>
-        </w:rPr>
-        <w:t xml:space="preserve"> </w:t>
-      </w:r>
-      <w:proofErr w:type="spellStart"/>
-      <w:r>
-        <w:rPr>
-          <w:lang w:val="en-US"/>
-        </w:rPr>
-        <w:t>Stenseth</w:t>
-      </w:r>
-      <w:proofErr w:type="spellEnd"/>
+      <w:r>
+        <w:rPr>
+          <w:lang w:val="en-US"/>
+        </w:rPr>
+        <w:t>Christoffer Stenseth</w:t>
+      </w:r>
     </w:p>
     <w:p>
       <w:pPr>
         <w:jc w:val="center"/>
       </w:pPr>
-      <w:proofErr w:type="spellStart"/>
-      <w:r>
-        <w:t>Torkill</w:t>
-      </w:r>
-      <w:proofErr w:type="spellEnd"/>
-      <w:r>
-        <w:t xml:space="preserve"> Solberg Strømmen</w:t>
+      <w:r>
+        <w:t>Torkill Solberg Strømmen</w:t>
       </w:r>
     </w:p>
     <w:p>
@@ -141,13 +120,8 @@
         <w:jc w:val="center"/>
       </w:pPr>
       <w:r>
-        <w:t xml:space="preserve">Torstein </w:t>
-      </w:r>
-      <w:proofErr w:type="spellStart"/>
-      <w:r>
-        <w:t>Vien</w:t>
-      </w:r>
-      <w:proofErr w:type="spellEnd"/>
+        <w:t>Torstein Vien</w:t>
+      </w:r>
     </w:p>
     <w:p>
       <w:pPr>
@@ -160,21 +134,7 @@
         <w:rPr>
           <w:lang w:val="en-US"/>
         </w:rPr>
-        <w:t xml:space="preserve">Per </w:t>
-      </w:r>
-      <w:proofErr w:type="spellStart"/>
-      <w:r>
-        <w:rPr>
-          <w:lang w:val="en-US"/>
-        </w:rPr>
-        <w:t>Kristian</w:t>
-      </w:r>
-      <w:proofErr w:type="spellEnd"/>
-      <w:r>
-        <w:rPr>
-          <w:lang w:val="en-US"/>
-        </w:rPr>
-        <w:t xml:space="preserve"> Nyberg</w:t>
+        <w:t>Per Kristian Nyberg</w:t>
       </w:r>
     </w:p>
     <w:p>
@@ -525,8 +485,6 @@
               </w:rPr>
               <w:t>Controls</w:t>
             </w:r>
-            <w:bookmarkStart w:id="0" w:name="_GoBack"/>
-            <w:bookmarkEnd w:id="0"/>
             <w:r>
               <w:rPr>
                 <w:noProof/>
@@ -1706,7 +1664,7 @@
           <w:lang w:val="en-US"/>
         </w:rPr>
       </w:pPr>
-      <w:bookmarkStart w:id="1" w:name="_Toc341829300"/>
+      <w:bookmarkStart w:id="0" w:name="_Toc341829300"/>
       <w:r>
         <w:rPr>
           <w:color w:val="000000" w:themeColor="text1"/>
@@ -1715,6 +1673,113 @@
         </w:rPr>
         <w:t>Overview</w:t>
       </w:r>
+      <w:bookmarkEnd w:id="0"/>
+    </w:p>
+    <w:p>
+      <w:pPr>
+        <w:rPr>
+          <w:color w:val="000000" w:themeColor="text1"/>
+          <w:lang w:val="en-US"/>
+        </w:rPr>
+      </w:pPr>
+      <w:r>
+        <w:rPr>
+          <w:color w:val="000000" w:themeColor="text1"/>
+          <w:lang w:val="en-US"/>
+        </w:rPr>
+        <w:t>In this first person horror game</w:t>
+      </w:r>
+      <w:r>
+        <w:rPr>
+          <w:color w:val="000000" w:themeColor="text1"/>
+          <w:lang w:val="en-US"/>
+        </w:rPr>
+        <w:t xml:space="preserve"> the player controls a nameless, faceless character meant to serve as a vessel for the person playing. The player wanders around a network of twisted and to some degree absurd corridors and rooms while being stalked by a mysterious character known only as “The Murderer”.</w:t>
+      </w:r>
+    </w:p>
+    <w:p>
+      <w:pPr>
+        <w:rPr>
+          <w:color w:val="000000" w:themeColor="text1"/>
+          <w:lang w:val="en-US"/>
+        </w:rPr>
+      </w:pPr>
+      <w:r>
+        <w:rPr>
+          <w:color w:val="000000" w:themeColor="text1"/>
+          <w:lang w:val="en-US"/>
+        </w:rPr>
+        <w:t>In order to escape the Murderer and this surreal landscape, the player must collect certain information about why he/she’s there, why the Murderer is there and how to get rid of him,</w:t>
+      </w:r>
+      <w:r>
+        <w:rPr>
+          <w:color w:val="000000" w:themeColor="text1"/>
+          <w:lang w:val="en-US"/>
+        </w:rPr>
+        <w:t xml:space="preserve"> all of which will have something to do with Munch</w:t>
+      </w:r>
+      <w:r>
+        <w:rPr>
+          <w:color w:val="000000" w:themeColor="text1"/>
+          <w:lang w:val="en-US"/>
+        </w:rPr>
+        <w:t>’</w:t>
+      </w:r>
+      <w:r>
+        <w:rPr>
+          <w:color w:val="000000" w:themeColor="text1"/>
+          <w:lang w:val="en-US"/>
+        </w:rPr>
+        <w:t>s other artwork, providing a learning experience as well as a terrifying one,</w:t>
+      </w:r>
+      <w:r>
+        <w:rPr>
+          <w:color w:val="000000" w:themeColor="text1"/>
+          <w:lang w:val="en-US"/>
+        </w:rPr>
+        <w:t xml:space="preserve"> and then search the area for the necessary tools to get the job done</w:t>
+      </w:r>
+      <w:r>
+        <w:rPr>
+          <w:color w:val="000000" w:themeColor="text1"/>
+          <w:lang w:val="en-US"/>
+        </w:rPr>
+        <w:t xml:space="preserve"> and escape.</w:t>
+      </w:r>
+    </w:p>
+    <w:p>
+      <w:pPr>
+        <w:rPr>
+          <w:color w:val="000000" w:themeColor="text1"/>
+          <w:lang w:val="en-US"/>
+        </w:rPr>
+      </w:pPr>
+      <w:r>
+        <w:rPr>
+          <w:color w:val="000000" w:themeColor="text1"/>
+          <w:lang w:val="en-US"/>
+        </w:rPr>
+        <w:t>The game will primarily be developed for PC, but due to the Unity engines versatility, it would be relatively easy to convert it to tablets and such.</w:t>
+      </w:r>
+    </w:p>
+    <w:p>
+      <w:pPr>
+        <w:pStyle w:val="Overskrift1"/>
+        <w:rPr>
+          <w:color w:val="000000" w:themeColor="text1"/>
+          <w:sz w:val="56"/>
+          <w:lang w:val="en-US"/>
+        </w:rPr>
+      </w:pPr>
+      <w:bookmarkStart w:id="1" w:name="_Toc341829301"/>
+      <w:r>
+        <w:rPr>
+          <w:color w:val="000000" w:themeColor="text1"/>
+          <w:sz w:val="56"/>
+          <w:lang w:val="en-US"/>
+        </w:rPr>
+        <w:t>The Vision</w:t>
+      </w:r>
       <w:bookmarkEnd w:id="1"/>
     </w:p>
     <w:p>
@@ -1729,36 +1794,14 @@
           <w:color w:val="000000" w:themeColor="text1"/>
           <w:lang w:val="en-US"/>
         </w:rPr>
-        <w:t>In this first person horror game</w:t>
-      </w:r>
-      <w:r>
-        <w:rPr>
-          <w:color w:val="000000" w:themeColor="text1"/>
-          <w:lang w:val="en-US"/>
-        </w:rPr>
-        <w:t xml:space="preserve"> the player controls a nameless, faceless character meant to serve as a vessel for the person playing. The player wanders around a network of twisted and to some degree absurd corridors and rooms while being stalked by a mysterious character known only as “The Murderer”.</w:t>
-      </w:r>
-    </w:p>
-    <w:p>
-      <w:pPr>
-        <w:rPr>
-          <w:color w:val="000000" w:themeColor="text1"/>
-          <w:lang w:val="en-US"/>
-        </w:rPr>
-      </w:pPr>
-      <w:r>
-        <w:rPr>
-          <w:color w:val="000000" w:themeColor="text1"/>
-          <w:lang w:val="en-US"/>
-        </w:rPr>
-        <w:t>In order to escape the Murderer and this surreal landscape, the player must collect certain information about why he/she’s there, why the Murderer is there and how to get rid of him,</w:t>
-      </w:r>
-      <w:r>
-        <w:rPr>
-          <w:color w:val="000000" w:themeColor="text1"/>
-          <w:lang w:val="en-US"/>
-        </w:rPr>
-        <w:t xml:space="preserve"> all of which will have something to do with Munch</w:t>
+        <w:t xml:space="preserve">The goal is to create a compelling, paranoia inducing experience based on the works of Edvard Munch. </w:t>
+      </w:r>
+      <w:r>
+        <w:rPr>
+          <w:color w:val="000000" w:themeColor="text1"/>
+          <w:lang w:val="en-US"/>
+        </w:rPr>
+        <w:t xml:space="preserve"> By using Munch</w:t>
       </w:r>
       <w:r>
         <w:rPr>
@@ -1772,100 +1815,38 @@
           <w:color w:val="000000" w:themeColor="text1"/>
           <w:lang w:val="en-US"/>
         </w:rPr>
-        <w:t>s other artwork, providing a learning experience as well as a terrifying one,</w:t>
-      </w:r>
-      <w:r>
-        <w:rPr>
-          <w:color w:val="000000" w:themeColor="text1"/>
-          <w:lang w:val="en-US"/>
-        </w:rPr>
-        <w:t xml:space="preserve"> and then search the area for the necessary tools to get the job done</w:t>
-      </w:r>
-      <w:r>
-        <w:rPr>
-          <w:color w:val="000000" w:themeColor="text1"/>
-          <w:lang w:val="en-US"/>
-        </w:rPr>
-        <w:t xml:space="preserve"> and escape.</w:t>
-      </w:r>
-    </w:p>
-    <w:p>
-      <w:pPr>
-        <w:pStyle w:val="Overskrift1"/>
-        <w:rPr>
-          <w:color w:val="000000" w:themeColor="text1"/>
-          <w:sz w:val="56"/>
-          <w:lang w:val="en-US"/>
-        </w:rPr>
-      </w:pPr>
-      <w:bookmarkStart w:id="2" w:name="_Toc341829301"/>
-      <w:r>
-        <w:rPr>
-          <w:color w:val="000000" w:themeColor="text1"/>
-          <w:sz w:val="56"/>
-          <w:lang w:val="en-US"/>
-        </w:rPr>
-        <w:t>The Vision</w:t>
-      </w:r>
+        <w:t>s art style effectively mixed with everyday locales, we can create truly surreal areas for the player to explore, and adding the pressure of constantly being hunted with this surreal/normal blend we hope to create a memorable Munch experience</w:t>
+      </w:r>
+      <w:r>
+        <w:rPr>
+          <w:color w:val="000000" w:themeColor="text1"/>
+          <w:lang w:val="en-US"/>
+        </w:rPr>
+        <w:t>. In terms of learning, we believe in indirect teaching, present the topic indirectly through the game, bake it into a bigger experience, and, we believe, the recipient will be more willing to absorb the knowledge.</w:t>
+      </w:r>
+    </w:p>
+    <w:p>
+      <w:pPr>
+        <w:rPr>
+          <w:color w:val="000000" w:themeColor="text1"/>
+          <w:lang w:val="en-US"/>
+        </w:rPr>
+      </w:pPr>
+      <w:r>
+        <w:rPr>
+          <w:color w:val="000000" w:themeColor="text1"/>
+          <w:lang w:val="en-US"/>
+        </w:rPr>
+        <w:t>Also, by throwing hints that Munch might’ve gone through a similar experience we hope to similarly explore Munch’</w:t>
+      </w:r>
+      <w:bookmarkStart w:id="2" w:name="_GoBack"/>
       <w:bookmarkEnd w:id="2"/>
-    </w:p>
-    <w:p>
-      <w:pPr>
-        <w:rPr>
-          <w:color w:val="000000" w:themeColor="text1"/>
-          <w:lang w:val="en-US"/>
-        </w:rPr>
-      </w:pPr>
-      <w:r>
-        <w:rPr>
-          <w:color w:val="000000" w:themeColor="text1"/>
-          <w:lang w:val="en-US"/>
-        </w:rPr>
-        <w:t xml:space="preserve">The goal is to create a compelling, paranoia inducing experience based on the works of </w:t>
-      </w:r>
-      <w:proofErr w:type="spellStart"/>
-      <w:r>
-        <w:rPr>
-          <w:color w:val="000000" w:themeColor="text1"/>
-          <w:lang w:val="en-US"/>
-        </w:rPr>
-        <w:t>Edvard</w:t>
-      </w:r>
-      <w:proofErr w:type="spellEnd"/>
-      <w:r>
-        <w:rPr>
-          <w:color w:val="000000" w:themeColor="text1"/>
-          <w:lang w:val="en-US"/>
-        </w:rPr>
-        <w:t xml:space="preserve"> Munch. </w:t>
-      </w:r>
-      <w:r>
-        <w:rPr>
-          <w:color w:val="000000" w:themeColor="text1"/>
-          <w:lang w:val="en-US"/>
-        </w:rPr>
-        <w:t xml:space="preserve"> By using Munch</w:t>
-      </w:r>
-      <w:r>
-        <w:rPr>
-          <w:color w:val="000000" w:themeColor="text1"/>
-          <w:lang w:val="en-US"/>
-        </w:rPr>
-        <w:t>’</w:t>
-      </w:r>
-      <w:r>
-        <w:rPr>
-          <w:color w:val="000000" w:themeColor="text1"/>
-          <w:lang w:val="en-US"/>
-        </w:rPr>
-        <w:t>s art style effectively mixed with everyday locales, we can create truly surreal areas for the player to explore, and adding the pressure of constantly being hunted with this surreal/normal blend we hope to create a memorable Munch experience</w:t>
-      </w:r>
-      <w:r>
-        <w:rPr>
-          <w:color w:val="000000" w:themeColor="text1"/>
-          <w:lang w:val="en-US"/>
-        </w:rPr>
-        <w:t>. In terms of learning, we believe in indirect teaching, present the topic indirectly through the game, bake it into a bigger experience, and, we believe, the recipient will be more willing to absorb the knowledge.</w:t>
+      <w:r>
+        <w:rPr>
+          <w:color w:val="000000" w:themeColor="text1"/>
+          <w:lang w:val="en-US"/>
+        </w:rPr>
+        <w:t>s own anxieties and paranoia</w:t>
       </w:r>
     </w:p>
     <w:p>
@@ -1896,6 +1877,7 @@
           <w:noProof/>
           <w:color w:val="000000" w:themeColor="text1"/>
         </w:rPr>
+        <w:lastRenderedPageBreak/>
         <w:drawing>
           <wp:inline distT="0" distB="0" distL="0" distR="0" wp14:anchorId="2A2BD573" wp14:editId="6EA86D2C">
             <wp:extent cx="4191000" cy="3144019"/>
@@ -1959,237 +1941,237 @@
           <w:color w:val="000000" w:themeColor="text1"/>
           <w:lang w:val="en-US"/>
         </w:rPr>
+        <w:tab/>
+      </w:r>
+      <w:r>
+        <w:rPr>
+          <w:color w:val="000000" w:themeColor="text1"/>
+          <w:lang w:val="en-US"/>
+        </w:rPr>
+        <w:tab/>
+      </w:r>
+      <w:r>
+        <w:rPr>
+          <w:i/>
+          <w:color w:val="000000" w:themeColor="text1"/>
+          <w:lang w:val="en-US"/>
+        </w:rPr>
+        <w:t xml:space="preserve">Fig. 1: </w:t>
+      </w:r>
+      <w:r>
+        <w:rPr>
+          <w:i/>
+          <w:color w:val="000000" w:themeColor="text1"/>
+          <w:lang w:val="en-US"/>
+        </w:rPr>
+        <w:t>The Murderer stalking the building</w:t>
+      </w:r>
+    </w:p>
+    <w:p>
+      <w:pPr>
+        <w:pStyle w:val="Overskrift1"/>
+        <w:rPr>
+          <w:color w:val="000000" w:themeColor="text1"/>
+          <w:sz w:val="56"/>
+          <w:lang w:val="en-US"/>
+        </w:rPr>
+      </w:pPr>
+      <w:bookmarkStart w:id="3" w:name="_Toc341829302"/>
+      <w:r>
+        <w:rPr>
+          <w:color w:val="000000" w:themeColor="text1"/>
+          <w:sz w:val="56"/>
+          <w:lang w:val="en-US"/>
+        </w:rPr>
+        <w:t>Game</w:t>
+      </w:r>
+      <w:r>
+        <w:rPr>
+          <w:color w:val="000000" w:themeColor="text1"/>
+          <w:sz w:val="56"/>
+          <w:lang w:val="en-US"/>
+        </w:rPr>
+        <w:t>play</w:t>
+      </w:r>
+      <w:bookmarkEnd w:id="3"/>
+    </w:p>
+    <w:p>
+      <w:pPr>
+        <w:pStyle w:val="Overskrift2"/>
+        <w:rPr>
+          <w:color w:val="000000" w:themeColor="text1"/>
+          <w:sz w:val="32"/>
+          <w:lang w:val="en-US"/>
+        </w:rPr>
+      </w:pPr>
+      <w:bookmarkStart w:id="4" w:name="_Toc341829303"/>
+      <w:r>
+        <w:rPr>
+          <w:color w:val="000000" w:themeColor="text1"/>
+          <w:sz w:val="32"/>
+          <w:lang w:val="en-US"/>
+        </w:rPr>
+        <w:t>Controls</w:t>
+      </w:r>
+      <w:bookmarkEnd w:id="4"/>
+    </w:p>
+    <w:p>
+      <w:pPr>
+        <w:rPr>
+          <w:color w:val="000000" w:themeColor="text1"/>
+          <w:lang w:val="en-US"/>
+        </w:rPr>
+      </w:pPr>
+      <w:r>
+        <w:rPr>
+          <w:color w:val="000000" w:themeColor="text1"/>
+          <w:lang w:val="en-US"/>
+        </w:rPr>
+        <w:t>The player navigates the environment via the use of the mouse and WASD, pretty much the standard for first person</w:t>
+      </w:r>
+      <w:r>
+        <w:rPr>
+          <w:color w:val="000000" w:themeColor="text1"/>
+          <w:lang w:val="en-US"/>
+        </w:rPr>
+        <w:t xml:space="preserve"> games on the PC.</w:t>
+      </w:r>
+    </w:p>
+    <w:p>
+      <w:pPr>
+        <w:rPr>
+          <w:color w:val="000000" w:themeColor="text1"/>
+          <w:lang w:val="en-US"/>
+        </w:rPr>
+      </w:pPr>
+      <w:r>
+        <w:rPr>
+          <w:color w:val="000000" w:themeColor="text1"/>
+          <w:lang w:val="en-US"/>
+        </w:rPr>
+        <w:t xml:space="preserve">The game primarily consists of one level of rooms and corridors the player is free to explore. </w:t>
+      </w:r>
+    </w:p>
+    <w:p>
+      <w:pPr>
+        <w:pStyle w:val="Overskrift2"/>
+        <w:rPr>
+          <w:color w:val="000000" w:themeColor="text1"/>
+          <w:lang w:val="en-US"/>
+        </w:rPr>
+      </w:pPr>
+      <w:bookmarkStart w:id="5" w:name="_Toc341829304"/>
+      <w:r>
+        <w:rPr>
+          <w:color w:val="000000" w:themeColor="text1"/>
+          <w:sz w:val="32"/>
+          <w:lang w:val="en-US"/>
+        </w:rPr>
+        <w:t>Progression</w:t>
+      </w:r>
+      <w:bookmarkEnd w:id="5"/>
+    </w:p>
+    <w:p>
+      <w:pPr>
+        <w:rPr>
+          <w:color w:val="000000" w:themeColor="text1"/>
+          <w:lang w:val="en-US"/>
+        </w:rPr>
+      </w:pPr>
+      <w:r>
+        <w:rPr>
+          <w:color w:val="000000" w:themeColor="text1"/>
+          <w:lang w:val="en-US"/>
+        </w:rPr>
+        <w:t>Progression in the game is done through the player collecting information and tools, which is also how the story is told, the player pieces  together why they’re there, who the murderer is and how to get rid of him and escape. When the player has learned enough about the situation, they will need to find</w:t>
+      </w:r>
+      <w:r>
+        <w:rPr>
+          <w:color w:val="000000" w:themeColor="text1"/>
+          <w:lang w:val="en-US"/>
+        </w:rPr>
+        <w:t xml:space="preserve"> the tools and ultimately find the painting the Murderer originates from and erase him from existence, the empty painting now offers a doorway out.</w:t>
+      </w:r>
+    </w:p>
+    <w:p>
+      <w:pPr>
+        <w:rPr>
+          <w:color w:val="000000" w:themeColor="text1"/>
+          <w:lang w:val="en-US"/>
+        </w:rPr>
+      </w:pPr>
+    </w:p>
+    <w:p>
+      <w:pPr>
+        <w:rPr>
+          <w:color w:val="000000" w:themeColor="text1"/>
+          <w:lang w:val="en-US"/>
+        </w:rPr>
+      </w:pPr>
+    </w:p>
+    <w:p>
+      <w:pPr>
+        <w:pStyle w:val="Overskrift2"/>
+        <w:rPr>
+          <w:color w:val="000000" w:themeColor="text1"/>
+          <w:sz w:val="32"/>
+          <w:lang w:val="en-US"/>
+        </w:rPr>
+      </w:pPr>
+      <w:bookmarkStart w:id="6" w:name="_Toc341829305"/>
+      <w:r>
+        <w:rPr>
+          <w:color w:val="000000" w:themeColor="text1"/>
+          <w:sz w:val="32"/>
+          <w:lang w:val="en-US"/>
+        </w:rPr>
+        <w:t>On-screen Information</w:t>
+      </w:r>
+      <w:bookmarkEnd w:id="6"/>
+    </w:p>
+    <w:p>
+      <w:pPr>
+        <w:rPr>
+          <w:lang w:val="en-US"/>
+        </w:rPr>
+      </w:pPr>
+      <w:r>
+        <w:rPr>
+          <w:lang w:val="en-US"/>
+        </w:rPr>
+        <w:t>The player won’t have much in terms of a Heads-up Display, instead, the player must actually pay attention to what’s happening to know where to go and what to look for</w:t>
+      </w:r>
+      <w:r>
+        <w:rPr>
+          <w:lang w:val="en-US"/>
+        </w:rPr>
+        <w:t>, this information will be presented through voice clips as the player finds paintings and the tools needed to kill the Murderer.</w:t>
+      </w:r>
+    </w:p>
+    <w:p>
+      <w:pPr>
+        <w:rPr>
+          <w:lang w:val="en-US"/>
+        </w:rPr>
+      </w:pPr>
+    </w:p>
+    <w:p>
+      <w:pPr>
+        <w:pStyle w:val="Overskrift2"/>
+        <w:rPr>
+          <w:color w:val="000000" w:themeColor="text1"/>
+          <w:sz w:val="32"/>
+          <w:lang w:val="en-US"/>
+        </w:rPr>
+      </w:pPr>
+      <w:bookmarkStart w:id="7" w:name="_Toc341829306"/>
+      <w:r>
+        <w:rPr>
+          <w:color w:val="000000" w:themeColor="text1"/>
+          <w:sz w:val="32"/>
+          <w:lang w:val="en-US"/>
+        </w:rPr>
         <w:lastRenderedPageBreak/>
-        <w:tab/>
-      </w:r>
-      <w:r>
-        <w:rPr>
-          <w:color w:val="000000" w:themeColor="text1"/>
-          <w:lang w:val="en-US"/>
-        </w:rPr>
-        <w:tab/>
-      </w:r>
-      <w:r>
-        <w:rPr>
-          <w:i/>
-          <w:color w:val="000000" w:themeColor="text1"/>
-          <w:lang w:val="en-US"/>
-        </w:rPr>
-        <w:t xml:space="preserve">Fig. 1: </w:t>
-      </w:r>
-      <w:r>
-        <w:rPr>
-          <w:i/>
-          <w:color w:val="000000" w:themeColor="text1"/>
-          <w:lang w:val="en-US"/>
-        </w:rPr>
-        <w:t>The Murderer stalking the building</w:t>
-      </w:r>
-    </w:p>
-    <w:p>
-      <w:pPr>
-        <w:pStyle w:val="Overskrift1"/>
-        <w:rPr>
-          <w:color w:val="000000" w:themeColor="text1"/>
-          <w:sz w:val="56"/>
-          <w:lang w:val="en-US"/>
-        </w:rPr>
-      </w:pPr>
-      <w:bookmarkStart w:id="3" w:name="_Toc341829302"/>
-      <w:r>
-        <w:rPr>
-          <w:color w:val="000000" w:themeColor="text1"/>
-          <w:sz w:val="56"/>
-          <w:lang w:val="en-US"/>
-        </w:rPr>
-        <w:t>Game</w:t>
-      </w:r>
-      <w:r>
-        <w:rPr>
-          <w:color w:val="000000" w:themeColor="text1"/>
-          <w:sz w:val="56"/>
-          <w:lang w:val="en-US"/>
-        </w:rPr>
-        <w:t>play</w:t>
-      </w:r>
-      <w:bookmarkEnd w:id="3"/>
-    </w:p>
-    <w:p>
-      <w:pPr>
-        <w:pStyle w:val="Overskrift2"/>
-        <w:rPr>
-          <w:color w:val="000000" w:themeColor="text1"/>
-          <w:sz w:val="32"/>
-          <w:lang w:val="en-US"/>
-        </w:rPr>
-      </w:pPr>
-      <w:bookmarkStart w:id="4" w:name="_Toc341829303"/>
-      <w:r>
-        <w:rPr>
-          <w:color w:val="000000" w:themeColor="text1"/>
-          <w:sz w:val="32"/>
-          <w:lang w:val="en-US"/>
-        </w:rPr>
-        <w:t>Controls</w:t>
-      </w:r>
-      <w:bookmarkEnd w:id="4"/>
-    </w:p>
-    <w:p>
-      <w:pPr>
-        <w:rPr>
-          <w:color w:val="000000" w:themeColor="text1"/>
-          <w:lang w:val="en-US"/>
-        </w:rPr>
-      </w:pPr>
-      <w:r>
-        <w:rPr>
-          <w:color w:val="000000" w:themeColor="text1"/>
-          <w:lang w:val="en-US"/>
-        </w:rPr>
-        <w:t>The player navigates the environment via the use of the mouse and WASD, pretty much the standard for first person</w:t>
-      </w:r>
-      <w:r>
-        <w:rPr>
-          <w:color w:val="000000" w:themeColor="text1"/>
-          <w:lang w:val="en-US"/>
-        </w:rPr>
-        <w:t xml:space="preserve"> games on the PC.</w:t>
-      </w:r>
-    </w:p>
-    <w:p>
-      <w:pPr>
-        <w:rPr>
-          <w:color w:val="000000" w:themeColor="text1"/>
-          <w:lang w:val="en-US"/>
-        </w:rPr>
-      </w:pPr>
-      <w:r>
-        <w:rPr>
-          <w:color w:val="000000" w:themeColor="text1"/>
-          <w:lang w:val="en-US"/>
-        </w:rPr>
-        <w:t xml:space="preserve">The game primarily consists of one level of rooms and corridors the player is free to explore. </w:t>
-      </w:r>
-    </w:p>
-    <w:p>
-      <w:pPr>
-        <w:pStyle w:val="Overskrift2"/>
-        <w:rPr>
-          <w:color w:val="000000" w:themeColor="text1"/>
-          <w:lang w:val="en-US"/>
-        </w:rPr>
-      </w:pPr>
-      <w:bookmarkStart w:id="5" w:name="_Toc341829304"/>
-      <w:r>
-        <w:rPr>
-          <w:color w:val="000000" w:themeColor="text1"/>
-          <w:sz w:val="32"/>
-          <w:lang w:val="en-US"/>
-        </w:rPr>
-        <w:t>Progression</w:t>
-      </w:r>
-      <w:bookmarkEnd w:id="5"/>
-    </w:p>
-    <w:p>
-      <w:pPr>
-        <w:rPr>
-          <w:color w:val="000000" w:themeColor="text1"/>
-          <w:lang w:val="en-US"/>
-        </w:rPr>
-      </w:pPr>
-      <w:r>
-        <w:rPr>
-          <w:color w:val="000000" w:themeColor="text1"/>
-          <w:lang w:val="en-US"/>
-        </w:rPr>
-        <w:t>Progression in the game is done through the player collecting information and tools, which is also how the story is told, the player pieces  together why they’re there, who the murderer is and how to get rid of him and escape. When the player has learned enough about the situation, they will need to find</w:t>
-      </w:r>
-      <w:r>
-        <w:rPr>
-          <w:color w:val="000000" w:themeColor="text1"/>
-          <w:lang w:val="en-US"/>
-        </w:rPr>
-        <w:t xml:space="preserve"> the tools and ultimately find the painting the Murderer originates from and erase him from existence, the empty painting now offers a doorway out.</w:t>
-      </w:r>
-    </w:p>
-    <w:p>
-      <w:pPr>
-        <w:rPr>
-          <w:color w:val="000000" w:themeColor="text1"/>
-          <w:lang w:val="en-US"/>
-        </w:rPr>
-      </w:pPr>
-    </w:p>
-    <w:p>
-      <w:pPr>
-        <w:rPr>
-          <w:color w:val="000000" w:themeColor="text1"/>
-          <w:lang w:val="en-US"/>
-        </w:rPr>
-      </w:pPr>
-    </w:p>
-    <w:p>
-      <w:pPr>
-        <w:pStyle w:val="Overskrift2"/>
-        <w:rPr>
-          <w:color w:val="000000" w:themeColor="text1"/>
-          <w:sz w:val="32"/>
-          <w:lang w:val="en-US"/>
-        </w:rPr>
-      </w:pPr>
-      <w:bookmarkStart w:id="6" w:name="_Toc341829305"/>
-      <w:r>
-        <w:rPr>
-          <w:color w:val="000000" w:themeColor="text1"/>
-          <w:sz w:val="32"/>
-          <w:lang w:val="en-US"/>
-        </w:rPr>
-        <w:t>On-screen Information</w:t>
-      </w:r>
-      <w:bookmarkEnd w:id="6"/>
-    </w:p>
-    <w:p>
-      <w:pPr>
-        <w:rPr>
-          <w:lang w:val="en-US"/>
-        </w:rPr>
-      </w:pPr>
-      <w:r>
-        <w:rPr>
-          <w:lang w:val="en-US"/>
-        </w:rPr>
-        <w:t>The player won’t have much in terms of a Heads-up Display, instead, the player must actually pay attention to what’s happening to know where to go and what to look for</w:t>
-      </w:r>
-      <w:r>
-        <w:rPr>
-          <w:lang w:val="en-US"/>
-        </w:rPr>
-        <w:t>, this information will be presented through voice clips as the player finds paintings and the tools needed to kill the Murderer.</w:t>
-      </w:r>
-    </w:p>
-    <w:p>
-      <w:pPr>
-        <w:rPr>
-          <w:lang w:val="en-US"/>
-        </w:rPr>
-      </w:pPr>
-    </w:p>
-    <w:p>
-      <w:pPr>
-        <w:pStyle w:val="Overskrift2"/>
-        <w:rPr>
-          <w:color w:val="000000" w:themeColor="text1"/>
-          <w:sz w:val="32"/>
-          <w:lang w:val="en-US"/>
-        </w:rPr>
-      </w:pPr>
-      <w:bookmarkStart w:id="7" w:name="_Toc341829306"/>
-      <w:r>
-        <w:rPr>
-          <w:color w:val="000000" w:themeColor="text1"/>
-          <w:sz w:val="32"/>
-          <w:lang w:val="en-US"/>
-        </w:rPr>
         <w:t>Interaction with the world</w:t>
       </w:r>
       <w:bookmarkEnd w:id="7"/>
@@ -2217,21 +2199,7 @@
         <w:rPr>
           <w:lang w:val="en-US"/>
         </w:rPr>
-        <w:t xml:space="preserve">The wall scribbles along with the scratched text on the picture frames offer clues as to what’s really going on, and by piecing together this </w:t>
-      </w:r>
-      <w:proofErr w:type="gramStart"/>
-      <w:r>
-        <w:rPr>
-          <w:lang w:val="en-US"/>
-        </w:rPr>
-        <w:t>information,</w:t>
-      </w:r>
-      <w:proofErr w:type="gramEnd"/>
-      <w:r>
-        <w:rPr>
-          <w:lang w:val="en-US"/>
-        </w:rPr>
-        <w:t xml:space="preserve"> find a way out of this hallucinatory nightmare world. If it’s real or not will never actually be revealed, neither will the purpose of the testing that’s going in.</w:t>
+        <w:t>The wall scribbles along with the scratched text on the picture frames offer clues as to what’s really going on, and by piecing together this information, find a way out of this hallucinatory nightmare world. If it’s real or not will never actually be revealed, neither will the purpose of the testing that’s going in.</w:t>
       </w:r>
     </w:p>
     <w:p>
@@ -2372,6 +2340,7 @@
         <w:rPr>
           <w:noProof/>
         </w:rPr>
+        <w:lastRenderedPageBreak/>
         <w:drawing>
           <wp:inline distT="0" distB="0" distL="0" distR="0" wp14:anchorId="4E712D5D" wp14:editId="66E636B4">
             <wp:extent cx="5760720" cy="4321595"/>
@@ -2468,7 +2437,6 @@
           <w:sz w:val="56"/>
           <w:lang w:val="en-US"/>
         </w:rPr>
-        <w:lastRenderedPageBreak/>
         <w:t>Technology</w:t>
       </w:r>
       <w:bookmarkEnd w:id="9"/>
@@ -2545,23 +2513,7 @@
           <w:color w:val="000000" w:themeColor="text1"/>
           <w:lang w:val="en-US"/>
         </w:rPr>
-        <w:t xml:space="preserve">with 3DS Max, primarily because it’s what we have access to, the code will be written with </w:t>
-      </w:r>
-      <w:proofErr w:type="spellStart"/>
-      <w:r>
-        <w:rPr>
-          <w:color w:val="000000" w:themeColor="text1"/>
-          <w:lang w:val="en-US"/>
-        </w:rPr>
-        <w:t>MonoDevelop</w:t>
-      </w:r>
-      <w:proofErr w:type="spellEnd"/>
-      <w:r>
-        <w:rPr>
-          <w:color w:val="000000" w:themeColor="text1"/>
-          <w:lang w:val="en-US"/>
-        </w:rPr>
-        <w:t>, due to the programmers experience with the software and its in</w:t>
+        <w:t>with 3DS Max, primarily because it’s what we have access to, the code will be written with MonoDevelop, due to the programmers experience with the software and its in</w:t>
       </w:r>
       <w:r>
         <w:rPr>
@@ -2671,7 +2623,6 @@
           <w:sz w:val="56"/>
           <w:lang w:val="en-US"/>
         </w:rPr>
-        <w:lastRenderedPageBreak/>
         <w:t>Asset List</w:t>
       </w:r>
       <w:bookmarkEnd w:id="12"/>
@@ -3187,6 +3138,65 @@
       </w:tr>
       <w:tr>
         <w:trPr>
+          <w:trHeight w:val="333"/>
+        </w:trPr>
+        <w:tc>
+          <w:tcPr>
+            <w:tcW w:w="3346" w:type="dxa"/>
+          </w:tcPr>
+          <w:p>
+            <w:pPr>
+              <w:rPr>
+                <w:lang w:val="en-US"/>
+              </w:rPr>
+            </w:pPr>
+            <w:r>
+              <w:rPr>
+                <w:lang w:val="en-US"/>
+              </w:rPr>
+              <w:t>Courtyard</w:t>
+            </w:r>
+          </w:p>
+        </w:tc>
+        <w:tc>
+          <w:tcPr>
+            <w:tcW w:w="3346" w:type="dxa"/>
+          </w:tcPr>
+          <w:p>
+            <w:pPr>
+              <w:rPr>
+                <w:lang w:val="en-US"/>
+              </w:rPr>
+            </w:pPr>
+            <w:r>
+              <w:rPr>
+                <w:lang w:val="en-US"/>
+              </w:rPr>
+              <w:t>2</w:t>
+            </w:r>
+          </w:p>
+        </w:tc>
+        <w:tc>
+          <w:tcPr>
+            <w:tcW w:w="3346" w:type="dxa"/>
+          </w:tcPr>
+          <w:p>
+            <w:pPr>
+              <w:rPr>
+                <w:lang w:val="en-US"/>
+              </w:rPr>
+            </w:pPr>
+            <w:r>
+              <w:rPr>
+                <w:lang w:val="en-US"/>
+              </w:rPr>
+              <w:t>4x15m</w:t>
+            </w:r>
+          </w:p>
+        </w:tc>
+      </w:tr>
+      <w:tr>
+        <w:trPr>
           <w:trHeight w:val="272"/>
         </w:trPr>
         <w:tc>
@@ -3203,7 +3213,7 @@
               <w:rPr>
                 <w:lang w:val="en-US"/>
               </w:rPr>
-              <w:t>Courtyard</w:t>
+              <w:t>Test chamber</w:t>
             </w:r>
           </w:p>
         </w:tc>
@@ -3241,6 +3251,177 @@
               </w:rPr>
               <w:t>4x15m</w:t>
             </w:r>
+          </w:p>
+        </w:tc>
+      </w:tr>
+      <w:tr>
+        <w:trPr>
+          <w:trHeight w:val="272"/>
+        </w:trPr>
+        <w:tc>
+          <w:tcPr>
+            <w:tcW w:w="3346" w:type="dxa"/>
+          </w:tcPr>
+          <w:p>
+            <w:pPr>
+              <w:rPr>
+                <w:lang w:val="en-US"/>
+              </w:rPr>
+            </w:pPr>
+            <w:r>
+              <w:rPr>
+                <w:lang w:val="en-US"/>
+              </w:rPr>
+              <w:t>Cave tunnel</w:t>
+            </w:r>
+          </w:p>
+        </w:tc>
+        <w:tc>
+          <w:tcPr>
+            <w:tcW w:w="3346" w:type="dxa"/>
+          </w:tcPr>
+          <w:p>
+            <w:pPr>
+              <w:rPr>
+                <w:lang w:val="en-US"/>
+              </w:rPr>
+            </w:pPr>
+            <w:r>
+              <w:rPr>
+                <w:lang w:val="en-US"/>
+              </w:rPr>
+              <w:t>2</w:t>
+            </w:r>
+          </w:p>
+        </w:tc>
+        <w:tc>
+          <w:tcPr>
+            <w:tcW w:w="3346" w:type="dxa"/>
+          </w:tcPr>
+          <w:p>
+            <w:pPr>
+              <w:rPr>
+                <w:lang w:val="en-US"/>
+              </w:rPr>
+            </w:pPr>
+            <w:r>
+              <w:rPr>
+                <w:lang w:val="en-US"/>
+              </w:rPr>
+              <w:t>4x3x10m</w:t>
+            </w:r>
+          </w:p>
+        </w:tc>
+      </w:tr>
+      <w:tr>
+        <w:trPr>
+          <w:trHeight w:val="272"/>
+        </w:trPr>
+        <w:tc>
+          <w:tcPr>
+            <w:tcW w:w="3346" w:type="dxa"/>
+          </w:tcPr>
+          <w:p>
+            <w:pPr>
+              <w:rPr>
+                <w:lang w:val="en-US"/>
+              </w:rPr>
+            </w:pPr>
+            <w:r>
+              <w:rPr>
+                <w:lang w:val="en-US"/>
+              </w:rPr>
+              <w:t>Cave chamber</w:t>
+            </w:r>
+          </w:p>
+        </w:tc>
+        <w:tc>
+          <w:tcPr>
+            <w:tcW w:w="3346" w:type="dxa"/>
+          </w:tcPr>
+          <w:p>
+            <w:pPr>
+              <w:rPr>
+                <w:lang w:val="en-US"/>
+              </w:rPr>
+            </w:pPr>
+            <w:r>
+              <w:rPr>
+                <w:lang w:val="en-US"/>
+              </w:rPr>
+              <w:t>2</w:t>
+            </w:r>
+          </w:p>
+        </w:tc>
+        <w:tc>
+          <w:tcPr>
+            <w:tcW w:w="3346" w:type="dxa"/>
+          </w:tcPr>
+          <w:p>
+            <w:pPr>
+              <w:rPr>
+                <w:lang w:val="en-US"/>
+              </w:rPr>
+            </w:pPr>
+            <w:r>
+              <w:rPr>
+                <w:lang w:val="en-US"/>
+              </w:rPr>
+              <w:t>10x30m</w:t>
+            </w:r>
+          </w:p>
+        </w:tc>
+      </w:tr>
+      <w:tr>
+        <w:trPr>
+          <w:trHeight w:val="272"/>
+        </w:trPr>
+        <w:tc>
+          <w:tcPr>
+            <w:tcW w:w="3346" w:type="dxa"/>
+          </w:tcPr>
+          <w:p>
+            <w:pPr>
+              <w:rPr>
+                <w:lang w:val="en-US"/>
+              </w:rPr>
+            </w:pPr>
+            <w:r>
+              <w:rPr>
+                <w:lang w:val="en-US"/>
+              </w:rPr>
+              <w:t>Skybox</w:t>
+            </w:r>
+          </w:p>
+        </w:tc>
+        <w:tc>
+          <w:tcPr>
+            <w:tcW w:w="3346" w:type="dxa"/>
+          </w:tcPr>
+          <w:p>
+            <w:pPr>
+              <w:rPr>
+                <w:lang w:val="en-US"/>
+              </w:rPr>
+            </w:pPr>
+            <w:r>
+              <w:rPr>
+                <w:lang w:val="en-US"/>
+              </w:rPr>
+              <w:t>1</w:t>
+            </w:r>
+          </w:p>
+        </w:tc>
+        <w:tc>
+          <w:tcPr>
+            <w:tcW w:w="3346" w:type="dxa"/>
+          </w:tcPr>
+          <w:p>
+            <w:pPr>
+              <w:rPr>
+                <w:lang w:val="en-US"/>
+              </w:rPr>
+            </w:pPr>
           </w:p>
         </w:tc>
       </w:tr>
@@ -3261,6 +3442,7 @@
           <w:color w:val="000000" w:themeColor="text1"/>
           <w:sz w:val="56"/>
         </w:rPr>
+        <w:lastRenderedPageBreak/>
         <w:drawing>
           <wp:inline distT="0" distB="0" distL="0" distR="0" wp14:anchorId="5598CD71" wp14:editId="620E4B41">
             <wp:extent cx="5760720" cy="2954215"/>
@@ -3621,42 +3803,12 @@
                 <w:lang w:val="en-US"/>
               </w:rPr>
             </w:pPr>
-            <w:proofErr w:type="spellStart"/>
-            <w:r>
-              <w:rPr>
-                <w:lang w:val="en-US"/>
-              </w:rPr>
-              <w:t>Pikene</w:t>
-            </w:r>
-            <w:proofErr w:type="spellEnd"/>
-            <w:r>
-              <w:rPr>
-                <w:lang w:val="en-US"/>
-              </w:rPr>
-              <w:t xml:space="preserve"> </w:t>
-            </w:r>
-            <w:proofErr w:type="spellStart"/>
-            <w:r>
-              <w:rPr>
-                <w:lang w:val="en-US"/>
-              </w:rPr>
-              <w:t>på</w:t>
-            </w:r>
-            <w:proofErr w:type="spellEnd"/>
-            <w:r>
-              <w:rPr>
-                <w:lang w:val="en-US"/>
-              </w:rPr>
-              <w:t xml:space="preserve"> </w:t>
-            </w:r>
-            <w:proofErr w:type="spellStart"/>
-            <w:r>
-              <w:rPr>
-                <w:lang w:val="en-US"/>
-              </w:rPr>
-              <w:t>broen</w:t>
-            </w:r>
-            <w:proofErr w:type="spellEnd"/>
+            <w:r>
+              <w:rPr>
+                <w:lang w:val="en-US"/>
+              </w:rPr>
+              <w:t>Pikene på broen</w:t>
+            </w:r>
           </w:p>
         </w:tc>
         <w:tc>
@@ -3710,14 +3862,12 @@
                 <w:lang w:val="en-US"/>
               </w:rPr>
             </w:pPr>
-            <w:proofErr w:type="spellStart"/>
             <w:r>
               <w:rPr>
                 <w:lang w:val="en-US"/>
               </w:rPr>
               <w:t>Solen</w:t>
             </w:r>
-            <w:proofErr w:type="spellEnd"/>
           </w:p>
         </w:tc>
         <w:tc>
@@ -3771,14 +3921,12 @@
                 <w:lang w:val="en-US"/>
               </w:rPr>
             </w:pPr>
-            <w:proofErr w:type="spellStart"/>
             <w:r>
               <w:rPr>
                 <w:lang w:val="en-US"/>
               </w:rPr>
               <w:t>Stjernenatt</w:t>
             </w:r>
-            <w:proofErr w:type="spellEnd"/>
           </w:p>
         </w:tc>
         <w:tc>
@@ -3832,14 +3980,12 @@
                 <w:lang w:val="en-US"/>
               </w:rPr>
             </w:pPr>
-            <w:proofErr w:type="spellStart"/>
             <w:r>
               <w:rPr>
                 <w:lang w:val="en-US"/>
               </w:rPr>
               <w:t>Slåtteåker</w:t>
             </w:r>
-            <w:proofErr w:type="spellEnd"/>
           </w:p>
         </w:tc>
         <w:tc>
@@ -3903,7 +4049,6 @@
           <w:sz w:val="32"/>
           <w:lang w:val="en-US"/>
         </w:rPr>
-        <w:lastRenderedPageBreak/>
         <w:t>Miscellaneous Objects</w:t>
       </w:r>
       <w:bookmarkEnd w:id="16"/>
@@ -5803,27 +5948,13 @@
         <w:rPr>
           <w:lang w:val="en-US"/>
         </w:rPr>
-        <w:t xml:space="preserve">building, he discovers a painting with some scratching on the </w:t>
-      </w:r>
-      <w:proofErr w:type="gramStart"/>
-      <w:r>
-        <w:rPr>
-          <w:lang w:val="en-US"/>
-        </w:rPr>
-        <w:t>frame</w:t>
-      </w:r>
-      <w:r>
-        <w:rPr>
-          <w:lang w:val="en-US"/>
-        </w:rPr>
-        <w:t>,</w:t>
-      </w:r>
-      <w:proofErr w:type="gramEnd"/>
-      <w:r>
-        <w:rPr>
-          <w:lang w:val="en-US"/>
-        </w:rPr>
-        <w:t xml:space="preserve"> it reads “</w:t>
+        <w:t>building, he discovers a painting with some scratching on the frame</w:t>
+      </w:r>
+      <w:r>
+        <w:rPr>
+          <w:lang w:val="en-US"/>
+        </w:rPr>
+        <w:t>, it reads “</w:t>
       </w:r>
       <w:r>
         <w:rPr>
@@ -5847,7 +5978,14 @@
         <w:rPr>
           <w:lang w:val="en-US"/>
         </w:rPr>
-        <w:t xml:space="preserve"> and some of the walls are covered in cryptic messages,</w:t>
+        <w:t xml:space="preserve"> and some of the walls are covered in </w:t>
+      </w:r>
+      <w:r>
+        <w:rPr>
+          <w:lang w:val="en-US"/>
+        </w:rPr>
+        <w:lastRenderedPageBreak/>
+        <w:t>cryptic messages,</w:t>
       </w:r>
       <w:r>
         <w:rPr>
@@ -5890,21 +6028,7 @@
         <w:rPr>
           <w:lang w:val="en-US"/>
         </w:rPr>
-        <w:t xml:space="preserve">The character bolts, but is constantly aware of the strange character stalking the halls. He is haunted by strange visions of things that </w:t>
-      </w:r>
-      <w:proofErr w:type="gramStart"/>
-      <w:r>
-        <w:rPr>
-          <w:lang w:val="en-US"/>
-        </w:rPr>
-        <w:t>doesn’t</w:t>
-      </w:r>
-      <w:proofErr w:type="gramEnd"/>
-      <w:r>
-        <w:rPr>
-          <w:lang w:val="en-US"/>
-        </w:rPr>
-        <w:t xml:space="preserve"> make sense,</w:t>
+        <w:t>The character bolts, but is constantly aware of the strange character stalking the halls. He is haunted by strange visions of things that doesn’t make sense,</w:t>
       </w:r>
       <w:r>
         <w:rPr>
@@ -6208,21 +6332,7 @@
               <w:rPr>
                 <w:lang w:val="en-US"/>
               </w:rPr>
-              <w:t xml:space="preserve">THE MURDERERTHE </w:t>
-            </w:r>
-            <w:proofErr w:type="spellStart"/>
-            <w:r>
-              <w:rPr>
-                <w:lang w:val="en-US"/>
-              </w:rPr>
-              <w:t>MURDERERTHE</w:t>
-            </w:r>
-            <w:proofErr w:type="spellEnd"/>
-            <w:r>
-              <w:rPr>
-                <w:lang w:val="en-US"/>
-              </w:rPr>
-              <w:t xml:space="preserve"> MURDERER</w:t>
+              <w:t>THE MURDERERTHE MURDERERTHE MURDERER</w:t>
             </w:r>
           </w:p>
         </w:tc>
@@ -6322,6 +6432,7 @@
               <w:rPr>
                 <w:lang w:val="en-US"/>
               </w:rPr>
+              <w:lastRenderedPageBreak/>
               <w:t>WATER ON PAPER</w:t>
             </w:r>
           </w:p>
@@ -6455,7 +6566,7 @@
           <w:rPr>
             <w:noProof/>
           </w:rPr>
-          <w:t>2</w:t>
+          <w:t>3</w:t>
         </w:r>
         <w:r>
           <w:rPr>
@@ -7735,7 +7846,7 @@
 </file>
 
 <file path=customXml/itemProps1.xml><?xml version="1.0" encoding="utf-8"?>
-<ds:datastoreItem xmlns:ds="http://schemas.openxmlformats.org/officeDocument/2006/customXml" ds:itemID="{7138D289-37EF-4A43-B46D-3C98C0052BF8}">
+<ds:datastoreItem xmlns:ds="http://schemas.openxmlformats.org/officeDocument/2006/customXml" ds:itemID="{0036F1F2-63F5-4567-A128-F6EC86EEFFD6}">
   <ds:schemaRefs>
     <ds:schemaRef ds:uri="http://schemas.openxmlformats.org/officeDocument/2006/bibliography"/>
   </ds:schemaRefs>

</xml_diff>